<commit_message>
working on ku leaven presentation
</commit_message>
<xml_diff>
--- a/UAI/blurb.docx
+++ b/UAI/blurb.docx
@@ -1,6 +1,6 @@
 
 <file path=word/document.xml><?xml version="1.0" encoding="utf-8"?>
-<w:document xmlns:mo="http://schemas.microsoft.com/office/mac/office/2008/main" xmlns:ve="http://schemas.openxmlformats.org/markup-compatibility/2006" xmlns:mv="urn:schemas-microsoft-com:mac:vml" xmlns:o="urn:schemas-microsoft-com:office:office" xmlns:r="http://schemas.openxmlformats.org/officeDocument/2006/relationships" xmlns:m="http://schemas.openxmlformats.org/officeDocument/2006/math" xmlns:v="urn:schemas-microsoft-com:vml" xmlns:wp="http://schemas.openxmlformats.org/drawingml/2006/wordprocessingDrawing" xmlns:w10="urn:schemas-microsoft-com:office:word" xmlns:w="http://schemas.openxmlformats.org/wordprocessingml/2006/main" xmlns:wne="http://schemas.microsoft.com/office/word/2006/wordml">
+<w:document xmlns:wpc="http://schemas.microsoft.com/office/word/2010/wordprocessingCanvas" xmlns:mo="http://schemas.microsoft.com/office/mac/office/2008/main" xmlns:mc="http://schemas.openxmlformats.org/markup-compatibility/2006" xmlns:mv="urn:schemas-microsoft-com:mac:vml" xmlns:o="urn:schemas-microsoft-com:office:office" xmlns:r="http://schemas.openxmlformats.org/officeDocument/2006/relationships" xmlns:m="http://schemas.openxmlformats.org/officeDocument/2006/math" xmlns:v="urn:schemas-microsoft-com:vml" xmlns:wp14="http://schemas.microsoft.com/office/word/2010/wordprocessingDrawing" xmlns:wp="http://schemas.openxmlformats.org/drawingml/2006/wordprocessingDrawing" xmlns:w10="urn:schemas-microsoft-com:office:word" xmlns:w="http://schemas.openxmlformats.org/wordprocessingml/2006/main" xmlns:w14="http://schemas.microsoft.com/office/word/2010/wordml" xmlns:wpg="http://schemas.microsoft.com/office/word/2010/wordprocessingGroup" xmlns:wpi="http://schemas.microsoft.com/office/word/2010/wordprocessingInk" xmlns:wne="http://schemas.microsoft.com/office/word/2006/wordml" xmlns:wps="http://schemas.microsoft.com/office/word/2010/wordprocessingShape" mc:Ignorable="w14 wp14">
   <w:body>
     <w:p>
       <w:r>
@@ -49,7 +49,13 @@
         <w:t xml:space="preserve">for an extensive dataset about NHL matches. This dataset comprises all play-by-play event/action sequences from 2007 to 2014, for a total of over 2.8M events/actions. </w:t>
       </w:r>
       <w:r>
-        <w:t>The MDP facilitates data exploration by revealing which action patterns lead to key events such as goals and penalties. We use dynamic programming to compute the</w:t>
+        <w:t xml:space="preserve">The MDP facilitates data exploration by revealing which action patterns lead to key events such as goals and penalties. </w:t>
+      </w:r>
+      <w:r>
+        <w:t xml:space="preserve">The resulting model can be viewed as a stochastic simulator for professional ice hockey. </w:t>
+      </w:r>
+      <w:r>
+        <w:t>We use dynamic programming to compute the</w:t>
       </w:r>
       <w:r>
         <w:t xml:space="preserve"> </w:t>
@@ -100,7 +106,15 @@
         <w:t xml:space="preserve">Bio: </w:t>
       </w:r>
       <w:r>
-        <w:t xml:space="preserve">Oliver Schulte is an Associate Professor in the School of Computing Science at Simon Fraser University, Vancouver, Canada. He received his Ph.D. from Carnegie Mellon University in 1997. His current research focuses on machine learning for structured data, such as relational databases and event data. He has published papers in leading AI and machine learning </w:t>
+        <w:t xml:space="preserve">Oliver Schulte is </w:t>
+      </w:r>
+      <w:r>
+        <w:t>a</w:t>
+      </w:r>
+      <w:bookmarkStart w:id="0" w:name="_GoBack"/>
+      <w:bookmarkEnd w:id="0"/>
+      <w:r>
+        <w:t xml:space="preserve"> Professor in the School of Computing Science at Simon Fraser University, Vancouver, Canada. He received his Ph.D. from Carnegie Mellon University in 1997. His current research focuses on machine learning for structured data, such as relational databases and event data. He has published papers in leading AI and machine learning </w:t>
       </w:r>
       <w:r>
         <w:t>venues</w:t>
@@ -115,14 +129,15 @@
     <w:p/>
     <w:sectPr>
       <w:pgSz w:w="12240" w:h="15840"/>
-      <w:pgMar w:top="1440" w:right="1800" w:bottom="1440" w:left="1800" w:gutter="0"/>
+      <w:pgMar w:top="1440" w:right="1800" w:bottom="1440" w:left="1800" w:header="720" w:footer="720" w:gutter="0"/>
+      <w:cols w:space="720"/>
     </w:sectPr>
   </w:body>
 </w:document>
 </file>
 
 <file path=word/styles.xml><?xml version="1.0" encoding="utf-8"?>
-<w:styles xmlns:r="http://schemas.openxmlformats.org/officeDocument/2006/relationships" xmlns:w="http://schemas.openxmlformats.org/wordprocessingml/2006/main">
+<w:styles xmlns:mc="http://schemas.openxmlformats.org/markup-compatibility/2006" xmlns:r="http://schemas.openxmlformats.org/officeDocument/2006/relationships" xmlns:w="http://schemas.openxmlformats.org/wordprocessingml/2006/main" xmlns:w14="http://schemas.microsoft.com/office/word/2010/wordml" mc:Ignorable="w14">
   <w:docDefaults>
     <w:rPrDefault>
       <w:rPr>
@@ -142,14 +157,15 @@
   </w:style>
   <w:style w:type="character" w:default="1" w:styleId="DefaultParagraphFont">
     <w:name w:val="Default Paragraph Font"/>
+    <w:uiPriority w:val="1"/>
     <w:semiHidden/>
     <w:unhideWhenUsed/>
   </w:style>
   <w:style w:type="table" w:default="1" w:styleId="TableNormal">
     <w:name w:val="Normal Table"/>
+    <w:uiPriority w:val="99"/>
     <w:semiHidden/>
     <w:unhideWhenUsed/>
-    <w:qFormat/>
     <w:tblPr>
       <w:tblInd w:w="0" w:type="dxa"/>
       <w:tblCellMar>
@@ -162,6 +178,193 @@
   </w:style>
   <w:style w:type="numbering" w:default="1" w:styleId="NoList">
     <w:name w:val="No List"/>
+    <w:uiPriority w:val="99"/>
+    <w:semiHidden/>
+    <w:unhideWhenUsed/>
+  </w:style>
+</w:styles>
+</file>
+
+<file path=word/stylesWithEffects.xml><?xml version="1.0" encoding="utf-8"?>
+<w:styles xmlns:wpc="http://schemas.microsoft.com/office/word/2010/wordprocessingCanvas" xmlns:mo="http://schemas.microsoft.com/office/mac/office/2008/main" xmlns:mc="http://schemas.openxmlformats.org/markup-compatibility/2006" xmlns:mv="urn:schemas-microsoft-com:mac:vml" xmlns:o="urn:schemas-microsoft-com:office:office" xmlns:r="http://schemas.openxmlformats.org/officeDocument/2006/relationships" xmlns:m="http://schemas.openxmlformats.org/officeDocument/2006/math" xmlns:v="urn:schemas-microsoft-com:vml" xmlns:wp14="http://schemas.microsoft.com/office/word/2010/wordprocessingDrawing" xmlns:wp="http://schemas.openxmlformats.org/drawingml/2006/wordprocessingDrawing" xmlns:w10="urn:schemas-microsoft-com:office:word" xmlns:w="http://schemas.openxmlformats.org/wordprocessingml/2006/main" xmlns:w14="http://schemas.microsoft.com/office/word/2010/wordml" xmlns:wpg="http://schemas.microsoft.com/office/word/2010/wordprocessingGroup" xmlns:wpi="http://schemas.microsoft.com/office/word/2010/wordprocessingInk" xmlns:wne="http://schemas.microsoft.com/office/word/2006/wordml" xmlns:wps="http://schemas.microsoft.com/office/word/2010/wordprocessingShape" mc:Ignorable="w14 wp14">
+  <w:docDefaults>
+    <w:rPrDefault>
+      <w:rPr>
+        <w:rFonts w:asciiTheme="minorHAnsi" w:eastAsiaTheme="minorEastAsia" w:hAnsiTheme="minorHAnsi" w:cstheme="minorBidi"/>
+        <w:sz w:val="24"/>
+        <w:szCs w:val="24"/>
+        <w:lang w:val="en-CA" w:eastAsia="ja-JP" w:bidi="ar-SA"/>
+      </w:rPr>
+    </w:rPrDefault>
+    <w:pPrDefault/>
+  </w:docDefaults>
+  <w:latentStyles w:defLockedState="0" w:defUIPriority="99" w:defSemiHidden="1" w:defUnhideWhenUsed="1" w:defQFormat="0" w:count="276">
+    <w:lsdException w:name="Normal" w:semiHidden="0" w:uiPriority="0" w:unhideWhenUsed="0" w:qFormat="1"/>
+    <w:lsdException w:name="heading 1" w:semiHidden="0" w:uiPriority="9" w:unhideWhenUsed="0" w:qFormat="1"/>
+    <w:lsdException w:name="heading 2" w:uiPriority="9" w:qFormat="1"/>
+    <w:lsdException w:name="heading 3" w:uiPriority="9" w:qFormat="1"/>
+    <w:lsdException w:name="heading 4" w:uiPriority="9" w:qFormat="1"/>
+    <w:lsdException w:name="heading 5" w:uiPriority="9" w:qFormat="1"/>
+    <w:lsdException w:name="heading 6" w:uiPriority="9" w:qFormat="1"/>
+    <w:lsdException w:name="heading 7" w:uiPriority="9" w:qFormat="1"/>
+    <w:lsdException w:name="heading 8" w:uiPriority="9" w:qFormat="1"/>
+    <w:lsdException w:name="heading 9" w:uiPriority="9" w:qFormat="1"/>
+    <w:lsdException w:name="toc 1" w:uiPriority="39"/>
+    <w:lsdException w:name="toc 2" w:uiPriority="39"/>
+    <w:lsdException w:name="toc 3" w:uiPriority="39"/>
+    <w:lsdException w:name="toc 4" w:uiPriority="39"/>
+    <w:lsdException w:name="toc 5" w:uiPriority="39"/>
+    <w:lsdException w:name="toc 6" w:uiPriority="39"/>
+    <w:lsdException w:name="toc 7" w:uiPriority="39"/>
+    <w:lsdException w:name="toc 8" w:uiPriority="39"/>
+    <w:lsdException w:name="toc 9" w:uiPriority="39"/>
+    <w:lsdException w:name="caption" w:uiPriority="35" w:qFormat="1"/>
+    <w:lsdException w:name="Title" w:semiHidden="0" w:uiPriority="10" w:unhideWhenUsed="0" w:qFormat="1"/>
+    <w:lsdException w:name="Default Paragraph Font" w:uiPriority="1"/>
+    <w:lsdException w:name="Subtitle" w:semiHidden="0" w:uiPriority="11" w:unhideWhenUsed="0" w:qFormat="1"/>
+    <w:lsdException w:name="Strong" w:semiHidden="0" w:uiPriority="22" w:unhideWhenUsed="0" w:qFormat="1"/>
+    <w:lsdException w:name="Emphasis" w:semiHidden="0" w:uiPriority="20" w:unhideWhenUsed="0" w:qFormat="1"/>
+    <w:lsdException w:name="Table Grid" w:semiHidden="0" w:uiPriority="59" w:unhideWhenUsed="0"/>
+    <w:lsdException w:name="Placeholder Text" w:unhideWhenUsed="0"/>
+    <w:lsdException w:name="No Spacing" w:semiHidden="0" w:uiPriority="1" w:unhideWhenUsed="0" w:qFormat="1"/>
+    <w:lsdException w:name="Light Shading" w:semiHidden="0" w:uiPriority="60" w:unhideWhenUsed="0"/>
+    <w:lsdException w:name="Light List" w:semiHidden="0" w:uiPriority="61" w:unhideWhenUsed="0"/>
+    <w:lsdException w:name="Light Grid" w:semiHidden="0" w:uiPriority="62" w:unhideWhenUsed="0"/>
+    <w:lsdException w:name="Medium Shading 1" w:semiHidden="0" w:uiPriority="63" w:unhideWhenUsed="0"/>
+    <w:lsdException w:name="Medium Shading 2" w:semiHidden="0" w:uiPriority="64" w:unhideWhenUsed="0"/>
+    <w:lsdException w:name="Medium List 1" w:semiHidden="0" w:uiPriority="65" w:unhideWhenUsed="0"/>
+    <w:lsdException w:name="Medium List 2" w:semiHidden="0" w:uiPriority="66" w:unhideWhenUsed="0"/>
+    <w:lsdException w:name="Medium Grid 1" w:semiHidden="0" w:uiPriority="67" w:unhideWhenUsed="0"/>
+    <w:lsdException w:name="Medium Grid 2" w:semiHidden="0" w:uiPriority="68" w:unhideWhenUsed="0"/>
+    <w:lsdException w:name="Medium Grid 3" w:semiHidden="0" w:uiPriority="69" w:unhideWhenUsed="0"/>
+    <w:lsdException w:name="Dark List" w:semiHidden="0" w:uiPriority="70" w:unhideWhenUsed="0"/>
+    <w:lsdException w:name="Colorful Shading" w:semiHidden="0" w:uiPriority="71" w:unhideWhenUsed="0"/>
+    <w:lsdException w:name="Colorful List" w:semiHidden="0" w:uiPriority="72" w:unhideWhenUsed="0"/>
+    <w:lsdException w:name="Colorful Grid" w:semiHidden="0" w:uiPriority="73" w:unhideWhenUsed="0"/>
+    <w:lsdException w:name="Light Shading Accent 1" w:semiHidden="0" w:uiPriority="60" w:unhideWhenUsed="0"/>
+    <w:lsdException w:name="Light List Accent 1" w:semiHidden="0" w:uiPriority="61" w:unhideWhenUsed="0"/>
+    <w:lsdException w:name="Light Grid Accent 1" w:semiHidden="0" w:uiPriority="62" w:unhideWhenUsed="0"/>
+    <w:lsdException w:name="Medium Shading 1 Accent 1" w:semiHidden="0" w:uiPriority="63" w:unhideWhenUsed="0"/>
+    <w:lsdException w:name="Medium Shading 2 Accent 1" w:semiHidden="0" w:uiPriority="64" w:unhideWhenUsed="0"/>
+    <w:lsdException w:name="Medium List 1 Accent 1" w:semiHidden="0" w:uiPriority="65" w:unhideWhenUsed="0"/>
+    <w:lsdException w:name="Revision" w:unhideWhenUsed="0"/>
+    <w:lsdException w:name="List Paragraph" w:semiHidden="0" w:uiPriority="34" w:unhideWhenUsed="0" w:qFormat="1"/>
+    <w:lsdException w:name="Quote" w:semiHidden="0" w:uiPriority="29" w:unhideWhenUsed="0" w:qFormat="1"/>
+    <w:lsdException w:name="Intense Quote" w:semiHidden="0" w:uiPriority="30" w:unhideWhenUsed="0" w:qFormat="1"/>
+    <w:lsdException w:name="Medium List 2 Accent 1" w:semiHidden="0" w:uiPriority="66" w:unhideWhenUsed="0"/>
+    <w:lsdException w:name="Medium Grid 1 Accent 1" w:semiHidden="0" w:uiPriority="67" w:unhideWhenUsed="0"/>
+    <w:lsdException w:name="Medium Grid 2 Accent 1" w:semiHidden="0" w:uiPriority="68" w:unhideWhenUsed="0"/>
+    <w:lsdException w:name="Medium Grid 3 Accent 1" w:semiHidden="0" w:uiPriority="69" w:unhideWhenUsed="0"/>
+    <w:lsdException w:name="Dark List Accent 1" w:semiHidden="0" w:uiPriority="70" w:unhideWhenUsed="0"/>
+    <w:lsdException w:name="Colorful Shading Accent 1" w:semiHidden="0" w:uiPriority="71" w:unhideWhenUsed="0"/>
+    <w:lsdException w:name="Colorful List Accent 1" w:semiHidden="0" w:uiPriority="72" w:unhideWhenUsed="0"/>
+    <w:lsdException w:name="Colorful Grid Accent 1" w:semiHidden="0" w:uiPriority="73" w:unhideWhenUsed="0"/>
+    <w:lsdException w:name="Light Shading Accent 2" w:semiHidden="0" w:uiPriority="60" w:unhideWhenUsed="0"/>
+    <w:lsdException w:name="Light List Accent 2" w:semiHidden="0" w:uiPriority="61" w:unhideWhenUsed="0"/>
+    <w:lsdException w:name="Light Grid Accent 2" w:semiHidden="0" w:uiPriority="62" w:unhideWhenUsed="0"/>
+    <w:lsdException w:name="Medium Shading 1 Accent 2" w:semiHidden="0" w:uiPriority="63" w:unhideWhenUsed="0"/>
+    <w:lsdException w:name="Medium Shading 2 Accent 2" w:semiHidden="0" w:uiPriority="64" w:unhideWhenUsed="0"/>
+    <w:lsdException w:name="Medium List 1 Accent 2" w:semiHidden="0" w:uiPriority="65" w:unhideWhenUsed="0"/>
+    <w:lsdException w:name="Medium List 2 Accent 2" w:semiHidden="0" w:uiPriority="66" w:unhideWhenUsed="0"/>
+    <w:lsdException w:name="Medium Grid 1 Accent 2" w:semiHidden="0" w:uiPriority="67" w:unhideWhenUsed="0"/>
+    <w:lsdException w:name="Medium Grid 2 Accent 2" w:semiHidden="0" w:uiPriority="68" w:unhideWhenUsed="0"/>
+    <w:lsdException w:name="Medium Grid 3 Accent 2" w:semiHidden="0" w:uiPriority="69" w:unhideWhenUsed="0"/>
+    <w:lsdException w:name="Dark List Accent 2" w:semiHidden="0" w:uiPriority="70" w:unhideWhenUsed="0"/>
+    <w:lsdException w:name="Colorful Shading Accent 2" w:semiHidden="0" w:uiPriority="71" w:unhideWhenUsed="0"/>
+    <w:lsdException w:name="Colorful List Accent 2" w:semiHidden="0" w:uiPriority="72" w:unhideWhenUsed="0"/>
+    <w:lsdException w:name="Colorful Grid Accent 2" w:semiHidden="0" w:uiPriority="73" w:unhideWhenUsed="0"/>
+    <w:lsdException w:name="Light Shading Accent 3" w:semiHidden="0" w:uiPriority="60" w:unhideWhenUsed="0"/>
+    <w:lsdException w:name="Light List Accent 3" w:semiHidden="0" w:uiPriority="61" w:unhideWhenUsed="0"/>
+    <w:lsdException w:name="Light Grid Accent 3" w:semiHidden="0" w:uiPriority="62" w:unhideWhenUsed="0"/>
+    <w:lsdException w:name="Medium Shading 1 Accent 3" w:semiHidden="0" w:uiPriority="63" w:unhideWhenUsed="0"/>
+    <w:lsdException w:name="Medium Shading 2 Accent 3" w:semiHidden="0" w:uiPriority="64" w:unhideWhenUsed="0"/>
+    <w:lsdException w:name="Medium List 1 Accent 3" w:semiHidden="0" w:uiPriority="65" w:unhideWhenUsed="0"/>
+    <w:lsdException w:name="Medium List 2 Accent 3" w:semiHidden="0" w:uiPriority="66" w:unhideWhenUsed="0"/>
+    <w:lsdException w:name="Medium Grid 1 Accent 3" w:semiHidden="0" w:uiPriority="67" w:unhideWhenUsed="0"/>
+    <w:lsdException w:name="Medium Grid 2 Accent 3" w:semiHidden="0" w:uiPriority="68" w:unhideWhenUsed="0"/>
+    <w:lsdException w:name="Medium Grid 3 Accent 3" w:semiHidden="0" w:uiPriority="69" w:unhideWhenUsed="0"/>
+    <w:lsdException w:name="Dark List Accent 3" w:semiHidden="0" w:uiPriority="70" w:unhideWhenUsed="0"/>
+    <w:lsdException w:name="Colorful Shading Accent 3" w:semiHidden="0" w:uiPriority="71" w:unhideWhenUsed="0"/>
+    <w:lsdException w:name="Colorful List Accent 3" w:semiHidden="0" w:uiPriority="72" w:unhideWhenUsed="0"/>
+    <w:lsdException w:name="Colorful Grid Accent 3" w:semiHidden="0" w:uiPriority="73" w:unhideWhenUsed="0"/>
+    <w:lsdException w:name="Light Shading Accent 4" w:semiHidden="0" w:uiPriority="60" w:unhideWhenUsed="0"/>
+    <w:lsdException w:name="Light List Accent 4" w:semiHidden="0" w:uiPriority="61" w:unhideWhenUsed="0"/>
+    <w:lsdException w:name="Light Grid Accent 4" w:semiHidden="0" w:uiPriority="62" w:unhideWhenUsed="0"/>
+    <w:lsdException w:name="Medium Shading 1 Accent 4" w:semiHidden="0" w:uiPriority="63" w:unhideWhenUsed="0"/>
+    <w:lsdException w:name="Medium Shading 2 Accent 4" w:semiHidden="0" w:uiPriority="64" w:unhideWhenUsed="0"/>
+    <w:lsdException w:name="Medium List 1 Accent 4" w:semiHidden="0" w:uiPriority="65" w:unhideWhenUsed="0"/>
+    <w:lsdException w:name="Medium List 2 Accent 4" w:semiHidden="0" w:uiPriority="66" w:unhideWhenUsed="0"/>
+    <w:lsdException w:name="Medium Grid 1 Accent 4" w:semiHidden="0" w:uiPriority="67" w:unhideWhenUsed="0"/>
+    <w:lsdException w:name="Medium Grid 2 Accent 4" w:semiHidden="0" w:uiPriority="68" w:unhideWhenUsed="0"/>
+    <w:lsdException w:name="Medium Grid 3 Accent 4" w:semiHidden="0" w:uiPriority="69" w:unhideWhenUsed="0"/>
+    <w:lsdException w:name="Dark List Accent 4" w:semiHidden="0" w:uiPriority="70" w:unhideWhenUsed="0"/>
+    <w:lsdException w:name="Colorful Shading Accent 4" w:semiHidden="0" w:uiPriority="71" w:unhideWhenUsed="0"/>
+    <w:lsdException w:name="Colorful List Accent 4" w:semiHidden="0" w:uiPriority="72" w:unhideWhenUsed="0"/>
+    <w:lsdException w:name="Colorful Grid Accent 4" w:semiHidden="0" w:uiPriority="73" w:unhideWhenUsed="0"/>
+    <w:lsdException w:name="Light Shading Accent 5" w:semiHidden="0" w:uiPriority="60" w:unhideWhenUsed="0"/>
+    <w:lsdException w:name="Light List Accent 5" w:semiHidden="0" w:uiPriority="61" w:unhideWhenUsed="0"/>
+    <w:lsdException w:name="Light Grid Accent 5" w:semiHidden="0" w:uiPriority="62" w:unhideWhenUsed="0"/>
+    <w:lsdException w:name="Medium Shading 1 Accent 5" w:semiHidden="0" w:uiPriority="63" w:unhideWhenUsed="0"/>
+    <w:lsdException w:name="Medium Shading 2 Accent 5" w:semiHidden="0" w:uiPriority="64" w:unhideWhenUsed="0"/>
+    <w:lsdException w:name="Medium List 1 Accent 5" w:semiHidden="0" w:uiPriority="65" w:unhideWhenUsed="0"/>
+    <w:lsdException w:name="Medium List 2 Accent 5" w:semiHidden="0" w:uiPriority="66" w:unhideWhenUsed="0"/>
+    <w:lsdException w:name="Medium Grid 1 Accent 5" w:semiHidden="0" w:uiPriority="67" w:unhideWhenUsed="0"/>
+    <w:lsdException w:name="Medium Grid 2 Accent 5" w:semiHidden="0" w:uiPriority="68" w:unhideWhenUsed="0"/>
+    <w:lsdException w:name="Medium Grid 3 Accent 5" w:semiHidden="0" w:uiPriority="69" w:unhideWhenUsed="0"/>
+    <w:lsdException w:name="Dark List Accent 5" w:semiHidden="0" w:uiPriority="70" w:unhideWhenUsed="0"/>
+    <w:lsdException w:name="Colorful Shading Accent 5" w:semiHidden="0" w:uiPriority="71" w:unhideWhenUsed="0"/>
+    <w:lsdException w:name="Colorful List Accent 5" w:semiHidden="0" w:uiPriority="72" w:unhideWhenUsed="0"/>
+    <w:lsdException w:name="Colorful Grid Accent 5" w:semiHidden="0" w:uiPriority="73" w:unhideWhenUsed="0"/>
+    <w:lsdException w:name="Light Shading Accent 6" w:semiHidden="0" w:uiPriority="60" w:unhideWhenUsed="0"/>
+    <w:lsdException w:name="Light List Accent 6" w:semiHidden="0" w:uiPriority="61" w:unhideWhenUsed="0"/>
+    <w:lsdException w:name="Light Grid Accent 6" w:semiHidden="0" w:uiPriority="62" w:unhideWhenUsed="0"/>
+    <w:lsdException w:name="Medium Shading 1 Accent 6" w:semiHidden="0" w:uiPriority="63" w:unhideWhenUsed="0"/>
+    <w:lsdException w:name="Medium Shading 2 Accent 6" w:semiHidden="0" w:uiPriority="64" w:unhideWhenUsed="0"/>
+    <w:lsdException w:name="Medium List 1 Accent 6" w:semiHidden="0" w:uiPriority="65" w:unhideWhenUsed="0"/>
+    <w:lsdException w:name="Medium List 2 Accent 6" w:semiHidden="0" w:uiPriority="66" w:unhideWhenUsed="0"/>
+    <w:lsdException w:name="Medium Grid 1 Accent 6" w:semiHidden="0" w:uiPriority="67" w:unhideWhenUsed="0"/>
+    <w:lsdException w:name="Medium Grid 2 Accent 6" w:semiHidden="0" w:uiPriority="68" w:unhideWhenUsed="0"/>
+    <w:lsdException w:name="Medium Grid 3 Accent 6" w:semiHidden="0" w:uiPriority="69" w:unhideWhenUsed="0"/>
+    <w:lsdException w:name="Dark List Accent 6" w:semiHidden="0" w:uiPriority="70" w:unhideWhenUsed="0"/>
+    <w:lsdException w:name="Colorful Shading Accent 6" w:semiHidden="0" w:uiPriority="71" w:unhideWhenUsed="0"/>
+    <w:lsdException w:name="Colorful List Accent 6" w:semiHidden="0" w:uiPriority="72" w:unhideWhenUsed="0"/>
+    <w:lsdException w:name="Colorful Grid Accent 6" w:semiHidden="0" w:uiPriority="73" w:unhideWhenUsed="0"/>
+    <w:lsdException w:name="Subtle Emphasis" w:semiHidden="0" w:uiPriority="19" w:unhideWhenUsed="0" w:qFormat="1"/>
+    <w:lsdException w:name="Intense Emphasis" w:semiHidden="0" w:uiPriority="21" w:unhideWhenUsed="0" w:qFormat="1"/>
+    <w:lsdException w:name="Subtle Reference" w:semiHidden="0" w:uiPriority="31" w:unhideWhenUsed="0" w:qFormat="1"/>
+    <w:lsdException w:name="Intense Reference" w:semiHidden="0" w:uiPriority="32" w:unhideWhenUsed="0" w:qFormat="1"/>
+    <w:lsdException w:name="Book Title" w:semiHidden="0" w:uiPriority="33" w:unhideWhenUsed="0" w:qFormat="1"/>
+    <w:lsdException w:name="Bibliography" w:uiPriority="37"/>
+    <w:lsdException w:name="TOC Heading" w:uiPriority="39" w:qFormat="1"/>
+  </w:latentStyles>
+  <w:style w:type="paragraph" w:default="1" w:styleId="Normal">
+    <w:name w:val="Normal"/>
+    <w:qFormat/>
+  </w:style>
+  <w:style w:type="character" w:default="1" w:styleId="DefaultParagraphFont">
+    <w:name w:val="Default Paragraph Font"/>
+    <w:uiPriority w:val="1"/>
+    <w:semiHidden/>
+    <w:unhideWhenUsed/>
+  </w:style>
+  <w:style w:type="table" w:default="1" w:styleId="TableNormal">
+    <w:name w:val="Normal Table"/>
+    <w:uiPriority w:val="99"/>
+    <w:semiHidden/>
+    <w:unhideWhenUsed/>
+    <w:tblPr>
+      <w:tblInd w:w="0" w:type="dxa"/>
+      <w:tblCellMar>
+        <w:top w:w="0" w:type="dxa"/>
+        <w:left w:w="108" w:type="dxa"/>
+        <w:bottom w:w="0" w:type="dxa"/>
+        <w:right w:w="108" w:type="dxa"/>
+      </w:tblCellMar>
+    </w:tblPr>
+  </w:style>
+  <w:style w:type="numbering" w:default="1" w:styleId="NoList">
+    <w:name w:val="No List"/>
+    <w:uiPriority w:val="99"/>
     <w:semiHidden/>
     <w:unhideWhenUsed/>
   </w:style>

</xml_diff>